<commit_message>
Update EXERCICE 5 Méthode Merise Complète.docx
</commit_message>
<xml_diff>
--- a/DOSSIER_06_BASE_DE_DONNEES/FRANCK Exercices MCD/Exercice 5/EXERCICE 5 Méthode Merise Complète.docx
+++ b/DOSSIER_06_BASE_DE_DONNEES/FRANCK Exercices MCD/Exercice 5/EXERCICE 5 Méthode Merise Complète.docx
@@ -282,11 +282,16 @@
           </w:tcPr>
           <w:p>
             <w:proofErr w:type="spellStart"/>
+            <w:proofErr w:type="gramStart"/>
             <w:r>
               <w:t>v</w:t>
             </w:r>
             <w:r>
-              <w:t>isite_date</w:t>
+              <w:t>isite</w:t>
+            </w:r>
+            <w:proofErr w:type="gramEnd"/>
+            <w:r>
+              <w:t>_date</w:t>
             </w:r>
             <w:proofErr w:type="spellEnd"/>
           </w:p>
@@ -342,11 +347,16 @@
           </w:tcPr>
           <w:p>
             <w:proofErr w:type="spellStart"/>
+            <w:proofErr w:type="gramStart"/>
             <w:r>
               <w:t>v</w:t>
             </w:r>
             <w:r>
-              <w:t>isite_heure</w:t>
+              <w:t>isite</w:t>
+            </w:r>
+            <w:proofErr w:type="gramEnd"/>
+            <w:r>
+              <w:t>_heure</w:t>
             </w:r>
             <w:proofErr w:type="spellEnd"/>
           </w:p>
@@ -402,11 +412,16 @@
           </w:tcPr>
           <w:p>
             <w:proofErr w:type="spellStart"/>
+            <w:proofErr w:type="gramStart"/>
             <w:r>
               <w:t>c</w:t>
             </w:r>
             <w:r>
-              <w:t>lient_id</w:t>
+              <w:t>lient</w:t>
+            </w:r>
+            <w:proofErr w:type="gramEnd"/>
+            <w:r>
+              <w:t>_id</w:t>
             </w:r>
             <w:proofErr w:type="spellEnd"/>
           </w:p>
@@ -462,11 +477,16 @@
           </w:tcPr>
           <w:p>
             <w:proofErr w:type="spellStart"/>
+            <w:proofErr w:type="gramStart"/>
             <w:r>
               <w:t>c</w:t>
             </w:r>
             <w:r>
-              <w:t>lient_nom</w:t>
+              <w:t>lient</w:t>
+            </w:r>
+            <w:proofErr w:type="gramEnd"/>
+            <w:r>
+              <w:t>_nom</w:t>
             </w:r>
             <w:proofErr w:type="spellEnd"/>
           </w:p>
@@ -522,11 +542,16 @@
           </w:tcPr>
           <w:p>
             <w:proofErr w:type="spellStart"/>
+            <w:proofErr w:type="gramStart"/>
             <w:r>
               <w:t>c</w:t>
             </w:r>
             <w:r>
-              <w:t>lient_prenom</w:t>
+              <w:t>lient</w:t>
+            </w:r>
+            <w:proofErr w:type="gramEnd"/>
+            <w:r>
+              <w:t>_prenom</w:t>
             </w:r>
             <w:proofErr w:type="spellEnd"/>
           </w:p>
@@ -579,11 +604,16 @@
           </w:tcPr>
           <w:p>
             <w:proofErr w:type="spellStart"/>
+            <w:proofErr w:type="gramStart"/>
             <w:r>
               <w:t>cl</w:t>
             </w:r>
             <w:r>
-              <w:t>ient_telephone</w:t>
+              <w:t>ient</w:t>
+            </w:r>
+            <w:proofErr w:type="gramEnd"/>
+            <w:r>
+              <w:t>_telephone</w:t>
             </w:r>
             <w:proofErr w:type="spellEnd"/>
           </w:p>
@@ -639,11 +669,16 @@
           </w:tcPr>
           <w:p>
             <w:proofErr w:type="spellStart"/>
+            <w:proofErr w:type="gramStart"/>
             <w:r>
               <w:t>a</w:t>
             </w:r>
             <w:r>
-              <w:t>gent_numero</w:t>
+              <w:t>gent</w:t>
+            </w:r>
+            <w:proofErr w:type="gramEnd"/>
+            <w:r>
+              <w:t>_numero</w:t>
             </w:r>
             <w:proofErr w:type="spellEnd"/>
           </w:p>
@@ -699,11 +734,16 @@
           </w:tcPr>
           <w:p>
             <w:proofErr w:type="spellStart"/>
+            <w:proofErr w:type="gramStart"/>
             <w:r>
               <w:t>a</w:t>
             </w:r>
             <w:r>
-              <w:t>gent_nom</w:t>
+              <w:t>gent</w:t>
+            </w:r>
+            <w:proofErr w:type="gramEnd"/>
+            <w:r>
+              <w:t>_nom</w:t>
             </w:r>
             <w:proofErr w:type="spellEnd"/>
           </w:p>
@@ -759,11 +799,16 @@
           </w:tcPr>
           <w:p>
             <w:proofErr w:type="spellStart"/>
+            <w:proofErr w:type="gramStart"/>
             <w:r>
               <w:t>l</w:t>
             </w:r>
             <w:r>
-              <w:t>ocal_code</w:t>
+              <w:t>ocal</w:t>
+            </w:r>
+            <w:proofErr w:type="gramEnd"/>
+            <w:r>
+              <w:t>_code</w:t>
             </w:r>
             <w:proofErr w:type="spellEnd"/>
           </w:p>
@@ -819,11 +864,16 @@
           </w:tcPr>
           <w:p>
             <w:proofErr w:type="spellStart"/>
+            <w:proofErr w:type="gramStart"/>
             <w:r>
               <w:t>lo</w:t>
             </w:r>
             <w:r>
-              <w:t>cal_complement</w:t>
+              <w:t>cal</w:t>
+            </w:r>
+            <w:proofErr w:type="gramEnd"/>
+            <w:r>
+              <w:t>_complement</w:t>
             </w:r>
             <w:proofErr w:type="spellEnd"/>
           </w:p>
@@ -879,11 +929,16 @@
           </w:tcPr>
           <w:p>
             <w:proofErr w:type="spellStart"/>
+            <w:proofErr w:type="gramStart"/>
             <w:r>
               <w:t>l</w:t>
             </w:r>
             <w:r>
-              <w:t>ocal_numero_rue</w:t>
+              <w:t>ocal</w:t>
+            </w:r>
+            <w:proofErr w:type="gramEnd"/>
+            <w:r>
+              <w:t>_numero_rue</w:t>
             </w:r>
             <w:proofErr w:type="spellEnd"/>
           </w:p>
@@ -944,11 +999,16 @@
           </w:tcPr>
           <w:p>
             <w:proofErr w:type="spellStart"/>
+            <w:proofErr w:type="gramStart"/>
             <w:r>
               <w:t>l</w:t>
             </w:r>
             <w:r>
-              <w:t>ocal_rue</w:t>
+              <w:t>ocal</w:t>
+            </w:r>
+            <w:proofErr w:type="gramEnd"/>
+            <w:r>
+              <w:t>_rue</w:t>
             </w:r>
             <w:proofErr w:type="spellEnd"/>
           </w:p>
@@ -1004,11 +1064,16 @@
           </w:tcPr>
           <w:p>
             <w:proofErr w:type="spellStart"/>
+            <w:proofErr w:type="gramStart"/>
             <w:r>
               <w:t>l</w:t>
             </w:r>
             <w:r>
-              <w:t>ocal_code_postal</w:t>
+              <w:t>ocal</w:t>
+            </w:r>
+            <w:proofErr w:type="gramEnd"/>
+            <w:r>
+              <w:t>_code_postal</w:t>
             </w:r>
             <w:proofErr w:type="spellEnd"/>
           </w:p>
@@ -1061,11 +1126,16 @@
           </w:tcPr>
           <w:p>
             <w:proofErr w:type="spellStart"/>
+            <w:proofErr w:type="gramStart"/>
             <w:r>
               <w:t>l</w:t>
             </w:r>
             <w:r>
-              <w:t>ocal_ville</w:t>
+              <w:t>ocal</w:t>
+            </w:r>
+            <w:proofErr w:type="gramEnd"/>
+            <w:r>
+              <w:t>_ville</w:t>
             </w:r>
             <w:proofErr w:type="spellEnd"/>
           </w:p>
@@ -1165,7 +1235,12 @@
       </w:r>
       <w:r>
         <w:br/>
-        <w:t xml:space="preserve">un client peut avoir </w:t>
+      </w:r>
+      <w:r>
+        <w:t>U</w:t>
+      </w:r>
+      <w:r>
+        <w:t xml:space="preserve">n client peut avoir </w:t>
       </w:r>
       <w:r>
         <w:t>1</w:t>
@@ -1198,7 +1273,12 @@
       </w:r>
       <w:r>
         <w:br/>
-        <w:t>un local peut être vendu par 1 ou plusieurs agents</w:t>
+      </w:r>
+      <w:r>
+        <w:t>U</w:t>
+      </w:r>
+      <w:r>
+        <w:t>n local peut être vendu par 1 ou plusieurs agents</w:t>
       </w:r>
       <w:r>
         <w:br/>
@@ -1225,7 +1305,12 @@
       </w:r>
       <w:r>
         <w:br/>
-        <w:t>une visite est effectué par 1 et 1 seul client</w:t>
+      </w:r>
+      <w:r>
+        <w:t>U</w:t>
+      </w:r>
+      <w:r>
+        <w:t>ne visite est effectué par 1 et 1 seul client</w:t>
       </w:r>
       <w:r>
         <w:br/>
@@ -1310,8 +1395,13 @@
     </w:p>
     <w:p>
       <w:proofErr w:type="spellStart"/>
-      <w:r>
-        <w:t>client_id</w:t>
+      <w:proofErr w:type="gramStart"/>
+      <w:r>
+        <w:t>client</w:t>
+      </w:r>
+      <w:proofErr w:type="gramEnd"/>
+      <w:r>
+        <w:t>_id</w:t>
       </w:r>
       <w:proofErr w:type="spellEnd"/>
       <w:r>
@@ -1341,8 +1431,13 @@
     </w:p>
     <w:p>
       <w:proofErr w:type="spellStart"/>
-      <w:r>
-        <w:t>local_code</w:t>
+      <w:proofErr w:type="gramStart"/>
+      <w:r>
+        <w:t>local</w:t>
+      </w:r>
+      <w:proofErr w:type="gramEnd"/>
+      <w:r>
+        <w:t>_code</w:t>
       </w:r>
       <w:proofErr w:type="spellEnd"/>
       <w:r>
@@ -1375,6 +1470,65 @@
       <w:proofErr w:type="spellStart"/>
       <w:r>
         <w:t>local_ville</w:t>
+      </w:r>
+      <w:proofErr w:type="spellEnd"/>
+    </w:p>
+    <w:p>
+      <w:proofErr w:type="spellStart"/>
+      <w:proofErr w:type="gramStart"/>
+      <w:r>
+        <w:t>agent</w:t>
+      </w:r>
+      <w:proofErr w:type="gramEnd"/>
+      <w:r>
+        <w:t>_numero</w:t>
+      </w:r>
+      <w:proofErr w:type="spellEnd"/>
+      <w:r>
+        <w:t xml:space="preserve"> -&gt; </w:t>
+      </w:r>
+      <w:proofErr w:type="spellStart"/>
+      <w:r>
+        <w:t>agent_nom</w:t>
+      </w:r>
+      <w:proofErr w:type="spellEnd"/>
+    </w:p>
+    <w:p>
+      <w:proofErr w:type="spellStart"/>
+      <w:proofErr w:type="gramStart"/>
+      <w:r>
+        <w:t>agent</w:t>
+      </w:r>
+      <w:proofErr w:type="gramEnd"/>
+      <w:r>
+        <w:t>_numero</w:t>
+      </w:r>
+      <w:proofErr w:type="spellEnd"/>
+      <w:r>
+        <w:t xml:space="preserve">, </w:t>
+      </w:r>
+      <w:proofErr w:type="spellStart"/>
+      <w:r>
+        <w:t>client_id</w:t>
+      </w:r>
+      <w:proofErr w:type="spellEnd"/>
+      <w:r>
+        <w:t xml:space="preserve"> -&gt; </w:t>
+      </w:r>
+      <w:proofErr w:type="spellStart"/>
+      <w:r>
+        <w:t>visi</w:t>
+      </w:r>
+      <w:r>
+        <w:t>te_date</w:t>
+      </w:r>
+      <w:proofErr w:type="spellEnd"/>
+      <w:r>
+        <w:t xml:space="preserve">, </w:t>
+      </w:r>
+      <w:proofErr w:type="spellStart"/>
+      <w:r>
+        <w:t>visite_heure</w:t>
       </w:r>
       <w:proofErr w:type="spellEnd"/>
     </w:p>

</xml_diff>